<commit_message>
WDD 130 - Updated Elevator Pitch
</commit_message>
<xml_diff>
--- a/src/views/semester_4/wdd_130/files/Elevator_Pitch.docx
+++ b/src/views/semester_4/wdd_130/files/Elevator_Pitch.docx
@@ -70,6 +70,18 @@
       </w:pPr>
       <w:r>
         <w:t>Pleased with the idea and likes the personalized guides.</w:t>
+      </w:r>
+    </w:p>
+    <w:p>
+      <w:pPr>
+        <w:pStyle w:val="ListParagraph"/>
+        <w:numPr>
+          <w:ilvl w:val="0"/>
+          <w:numId w:val="1"/>
+        </w:numPr>
+      </w:pPr>
+      <w:r>
+        <w:t xml:space="preserve">Thought the pitch was well-written and short, despite their highly critical nature. Agree as long as the website is simple and easy to get around. </w:t>
       </w:r>
       <w:bookmarkStart w:id="0" w:name="_GoBack"/>
       <w:bookmarkEnd w:id="0"/>

</xml_diff>